<commit_message>
Add limitations to writeup
</commit_message>
<xml_diff>
--- a/Writeup/Analysis (05.12.17-8PM).docx
+++ b/Writeup/Analysis (05.12.17-8PM).docx
@@ -374,15 +374,7 @@
         <w:t>Programming can be very difficult to learn, so my project will contain a learning area, complete with tutorial pages for mainstream and popular languages, documentation for said languages, worked example programs and guides written by the community. This will help people to learn new languages and help experienced developers who still frequently have to check something while working. The community written guides and worked examples programs will reward points and trophies making user’s look more attractive to employers</w:t>
       </w:r>
       <w:r>
-        <w:t xml:space="preserve"> </w:t>
-      </w:r>
-      <w:proofErr w:type="gramStart"/>
-      <w:r>
-        <w:t>and also</w:t>
-      </w:r>
-      <w:proofErr w:type="gramEnd"/>
-      <w:r>
-        <w:t xml:space="preserve"> encourage the community to create new content to develop the site further.</w:t>
+        <w:t xml:space="preserve"> and also encourage the community to create new content to develop the site further.</w:t>
       </w:r>
       <w:r>
         <w:t xml:space="preserve"> Adding in links to the official documentation for mainstream languages can save developers lots of time.</w:t>
@@ -1725,10 +1717,12 @@
       <w:pPr>
         <w:pStyle w:val="Heading2"/>
       </w:pPr>
+      <w:bookmarkStart w:id="0" w:name="_Hlk513725271"/>
       <w:r>
         <w:t>Part (E) – Requirements</w:t>
       </w:r>
     </w:p>
+    <w:bookmarkEnd w:id="0"/>
     <w:p/>
     <w:p>
       <w:pPr>
@@ -1754,15 +1748,7 @@
         <w:t>going through the entire site myself, and clicking every button and testing every type of input</w:t>
       </w:r>
       <w:r>
-        <w:t xml:space="preserve">. This will save me a vast amount of time and allow me to spend more time and effort </w:t>
-      </w:r>
-      <w:proofErr w:type="gramStart"/>
-      <w:r>
-        <w:t>actually developing</w:t>
-      </w:r>
-      <w:proofErr w:type="gramEnd"/>
-      <w:r>
-        <w:t xml:space="preserve"> the solution</w:t>
+        <w:t>. This will save me a vast amount of time and allow me to spend more time and effort actually developing the solution</w:t>
       </w:r>
       <w:r>
         <w:t xml:space="preserve"> rather than just testing.</w:t>
@@ -1918,42 +1904,235 @@
         <w:t xml:space="preserve"> and a web browser</w:t>
       </w:r>
       <w:r>
-        <w:t xml:space="preserve">. To improve the user experience, their screen should have an aspect ratio of 16:9 </w:t>
-      </w:r>
-      <w:proofErr w:type="gramStart"/>
-      <w:r>
-        <w:t>in order to</w:t>
-      </w:r>
-      <w:proofErr w:type="gramEnd"/>
-      <w:r>
-        <w:t xml:space="preserve"> display the </w:t>
+        <w:t xml:space="preserve">. To improve the user experience, their screen should have an aspect ratio of 16:9 in order to display the </w:t>
       </w:r>
       <w:r>
         <w:t xml:space="preserve">content in the best way. Similarly, the screen should be at least 720p. If I have enough time to develop an android app, the user will require a minimum of Android </w:t>
       </w:r>
+      <w:r>
+        <w:t>Marshmallow</w:t>
+      </w:r>
+      <w:r>
+        <w:t xml:space="preserve">. I will be able to </w:t>
+      </w:r>
+      <w:r>
+        <w:t>provide further information about user requirements after I have finished developing and optimising the project.</w:t>
+      </w:r>
+    </w:p>
+    <w:p>
+      <w:r>
+        <w:t xml:space="preserve">I aim to support most popular web browsers, but Internet Explorer requires </w:t>
+      </w:r>
+      <w:r>
+        <w:t>“interesting”</w:t>
+      </w:r>
+      <w:r>
+        <w:t xml:space="preserve"> ways of doing things meaning I would have to code twice for almost everything. For this reason, I probably wont support Internet Explorer.</w:t>
+      </w:r>
+      <w:r>
+        <w:t xml:space="preserve"> Other than that, however, I plan on supporting most popular web browsers.</w:t>
+      </w:r>
+    </w:p>
+    <w:p>
+      <w:r>
+        <w:rPr>
+          <w:b/>
+        </w:rPr>
+        <w:t>Initial user requirements</w:t>
+      </w:r>
+    </w:p>
+    <w:p>
+      <w:r>
+        <w:rPr>
+          <w:b/>
+          <w:i/>
+        </w:rPr>
+        <w:t>Website</w:t>
+      </w:r>
+    </w:p>
+    <w:p>
+      <w:pPr>
+        <w:pStyle w:val="ListParagraph"/>
+        <w:numPr>
+          <w:ilvl w:val="0"/>
+          <w:numId w:val="8"/>
+        </w:numPr>
+      </w:pPr>
+      <w:r>
+        <w:t>Modern web browser with JavaScript support (e.g. Firefox, Google Chrome, …)</w:t>
+      </w:r>
+    </w:p>
+    <w:p>
+      <w:pPr>
+        <w:pStyle w:val="ListParagraph"/>
+        <w:numPr>
+          <w:ilvl w:val="0"/>
+          <w:numId w:val="8"/>
+        </w:numPr>
+      </w:pPr>
+      <w:r>
+        <w:t>Reasonably good computer/laptop/phone (Speed of computer only required to run browser, not website)</w:t>
+      </w:r>
+    </w:p>
+    <w:p>
+      <w:pPr>
+        <w:pStyle w:val="ListParagraph"/>
+        <w:numPr>
+          <w:ilvl w:val="0"/>
+          <w:numId w:val="8"/>
+        </w:numPr>
+      </w:pPr>
+      <w:r>
+        <w:t>Stable internet connection</w:t>
+      </w:r>
+    </w:p>
+    <w:p>
+      <w:r>
+        <w:rPr>
+          <w:b/>
+          <w:i/>
+        </w:rPr>
+        <w:t>Android app</w:t>
+      </w:r>
+    </w:p>
+    <w:p>
+      <w:pPr>
+        <w:pStyle w:val="ListParagraph"/>
+        <w:numPr>
+          <w:ilvl w:val="0"/>
+          <w:numId w:val="8"/>
+        </w:numPr>
+      </w:pPr>
+      <w:r>
+        <w:t xml:space="preserve">Reasonably good </w:t>
+      </w:r>
+      <w:r>
+        <w:t>Android phone running at least API level 23 (Android Marshmallow)</w:t>
+      </w:r>
+    </w:p>
+    <w:p>
+      <w:pPr>
+        <w:pStyle w:val="ListParagraph"/>
+        <w:numPr>
+          <w:ilvl w:val="0"/>
+          <w:numId w:val="8"/>
+        </w:numPr>
+      </w:pPr>
+      <w:r>
+        <w:t>Modern web browser app with JavaScript support (e.g. Google Chrome)</w:t>
+      </w:r>
+    </w:p>
+    <w:p>
+      <w:pPr>
+        <w:pStyle w:val="ListParagraph"/>
+        <w:numPr>
+          <w:ilvl w:val="0"/>
+          <w:numId w:val="8"/>
+        </w:numPr>
+      </w:pPr>
+      <w:r>
+        <w:t>- Stable internet connection or mobile data connection</w:t>
+      </w:r>
+    </w:p>
+    <w:p/>
+    <w:p/>
+    <w:p>
+      <w:pPr>
+        <w:keepNext/>
+        <w:keepLines/>
+        <w:spacing w:before="40" w:after="0"/>
+        <w:outlineLvl w:val="1"/>
+        <w:rPr>
+          <w:rFonts w:asciiTheme="majorHAnsi" w:eastAsiaTheme="majorEastAsia" w:hAnsiTheme="majorHAnsi" w:cstheme="majorBidi"/>
+          <w:color w:val="2E74B5" w:themeColor="accent1" w:themeShade="BF"/>
+          <w:sz w:val="26"/>
+          <w:szCs w:val="26"/>
+        </w:rPr>
+      </w:pPr>
+      <w:r>
+        <w:rPr>
+          <w:rFonts w:asciiTheme="majorHAnsi" w:eastAsiaTheme="majorEastAsia" w:hAnsiTheme="majorHAnsi" w:cstheme="majorBidi"/>
+          <w:color w:val="2E74B5" w:themeColor="accent1" w:themeShade="BF"/>
+          <w:sz w:val="26"/>
+          <w:szCs w:val="26"/>
+        </w:rPr>
+        <w:t>Part (</w:t>
+      </w:r>
+      <w:r>
+        <w:rPr>
+          <w:rFonts w:asciiTheme="majorHAnsi" w:eastAsiaTheme="majorEastAsia" w:hAnsiTheme="majorHAnsi" w:cstheme="majorBidi"/>
+          <w:color w:val="2E74B5" w:themeColor="accent1" w:themeShade="BF"/>
+          <w:sz w:val="26"/>
+          <w:szCs w:val="26"/>
+        </w:rPr>
+        <w:t>F</w:t>
+      </w:r>
+      <w:r>
+        <w:rPr>
+          <w:rFonts w:asciiTheme="majorHAnsi" w:eastAsiaTheme="majorEastAsia" w:hAnsiTheme="majorHAnsi" w:cstheme="majorBidi"/>
+          <w:color w:val="2E74B5" w:themeColor="accent1" w:themeShade="BF"/>
+          <w:sz w:val="26"/>
+          <w:szCs w:val="26"/>
+        </w:rPr>
+        <w:t xml:space="preserve">) – </w:t>
+      </w:r>
+      <w:r>
+        <w:rPr>
+          <w:rFonts w:asciiTheme="majorHAnsi" w:eastAsiaTheme="majorEastAsia" w:hAnsiTheme="majorHAnsi" w:cstheme="majorBidi"/>
+          <w:color w:val="2E74B5" w:themeColor="accent1" w:themeShade="BF"/>
+          <w:sz w:val="26"/>
+          <w:szCs w:val="26"/>
+        </w:rPr>
+        <w:t>Limitations off my proposed solution</w:t>
+      </w:r>
+    </w:p>
+    <w:p/>
+    <w:p>
+      <w:r>
+        <w:t xml:space="preserve">The biggest limitation of my project will be the user base. Websites like </w:t>
+      </w:r>
       <w:proofErr w:type="spellStart"/>
       <w:r>
-        <w:t>JellyBean</w:t>
+        <w:t>StackOverflow</w:t>
       </w:r>
       <w:proofErr w:type="spellEnd"/>
       <w:r>
-        <w:t xml:space="preserve">. I will be able to </w:t>
-      </w:r>
-      <w:r>
-        <w:t>provide further information about user requirements after I have finished developing and optimising the project.</w:t>
-      </w:r>
-    </w:p>
-    <w:p>
-      <w:r>
-        <w:t>I aim to support most popular web browsers, but Internet Explorer requires separate ways of doing things meaning I would have to code twice for almost everything. For this reason, I probably wont support Internet Explorer.</w:t>
-      </w:r>
-      <w:r>
-        <w:t xml:space="preserve"> Other than that, however, I plan on supporting most popular web browsers.</w:t>
-      </w:r>
-    </w:p>
-    <w:p>
-      <w:bookmarkStart w:id="0" w:name="_GoBack"/>
-      <w:bookmarkEnd w:id="0"/>
+        <w:t xml:space="preserve"> and Reddit thrive off their huge active user base, while it is unlikely I will ever have any users</w:t>
+      </w:r>
+      <w:r>
+        <w:t xml:space="preserve"> at all</w:t>
+      </w:r>
+      <w:r>
+        <w:t xml:space="preserve">, since I am spending no money or time on advertising or increasing product visibility. This means that </w:t>
+      </w:r>
+      <w:r>
+        <w:t xml:space="preserve">features like my “hot” questions will have very little impact on the site, as they require a large and active to continually make and vote on content. Limitation caused by the lack of a large userbase is that my website </w:t>
+      </w:r>
+      <w:r>
+        <w:t xml:space="preserve">relies on user driven content, which means that without users, there will be very little content on my site. For development purposes, I will create some fake user accounts and fake posts </w:t>
+      </w:r>
+      <w:r>
+        <w:lastRenderedPageBreak/>
+        <w:t>to demo the site, but the lack of users means that my website would never be able to function as a business.</w:t>
+      </w:r>
+    </w:p>
+    <w:p>
+      <w:r>
+        <w:t>Another limitation to my solution is time. The tutorial section of my website would take me a large amount of time to simply write all the tutorials, sample programs, and to gather links. Because of this it is likely that I will only support a few of the more common languages to demo the functionality, but if I had more time, or more developers working on the project with me, I would support at minimum</w:t>
+      </w:r>
+      <w:r>
+        <w:t xml:space="preserve"> all the mainstream languages, and preferably more.</w:t>
+      </w:r>
+    </w:p>
+    <w:p>
+      <w:r>
+        <w:t>Another limitation to my project is, in the unlikely event that my project gains traction and gets a large number of users, my server wouldn’t be able to cope with the high demand</w:t>
+      </w:r>
+      <w:r>
+        <w:t xml:space="preserve"> caused by lots of network requests.</w:t>
+      </w:r>
+      <w:bookmarkStart w:id="1" w:name="_GoBack"/>
+      <w:bookmarkEnd w:id="1"/>
     </w:p>
     <w:sectPr>
       <w:headerReference w:type="default" r:id="rId14"/>
@@ -2535,6 +2714,118 @@
     </w:lvl>
   </w:abstractNum>
   <w:abstractNum w:abstractNumId="4" w15:restartNumberingAfterBreak="0">
+    <w:nsid w:val="4E874E50"/>
+    <w:multiLevelType w:val="hybridMultilevel"/>
+    <w:tmpl w:val="0AEEB07A"/>
+    <w:lvl w:ilvl="0" w:tplc="85824DC6">
+      <w:numFmt w:val="bullet"/>
+      <w:lvlText w:val="-"/>
+      <w:lvlJc w:val="left"/>
+      <w:pPr>
+        <w:ind w:left="720" w:hanging="360"/>
+      </w:pPr>
+      <w:rPr>
+        <w:rFonts w:ascii="Calibri" w:eastAsiaTheme="minorHAnsi" w:hAnsi="Calibri" w:cs="Calibri" w:hint="default"/>
+      </w:rPr>
+    </w:lvl>
+    <w:lvl w:ilvl="1" w:tplc="08090003" w:tentative="1">
+      <w:start w:val="1"/>
+      <w:numFmt w:val="bullet"/>
+      <w:lvlText w:val="o"/>
+      <w:lvlJc w:val="left"/>
+      <w:pPr>
+        <w:ind w:left="1440" w:hanging="360"/>
+      </w:pPr>
+      <w:rPr>
+        <w:rFonts w:ascii="Courier New" w:hAnsi="Courier New" w:cs="Courier New" w:hint="default"/>
+      </w:rPr>
+    </w:lvl>
+    <w:lvl w:ilvl="2" w:tplc="08090005" w:tentative="1">
+      <w:start w:val="1"/>
+      <w:numFmt w:val="bullet"/>
+      <w:lvlText w:val=""/>
+      <w:lvlJc w:val="left"/>
+      <w:pPr>
+        <w:ind w:left="2160" w:hanging="360"/>
+      </w:pPr>
+      <w:rPr>
+        <w:rFonts w:ascii="Wingdings" w:hAnsi="Wingdings" w:hint="default"/>
+      </w:rPr>
+    </w:lvl>
+    <w:lvl w:ilvl="3" w:tplc="08090001" w:tentative="1">
+      <w:start w:val="1"/>
+      <w:numFmt w:val="bullet"/>
+      <w:lvlText w:val=""/>
+      <w:lvlJc w:val="left"/>
+      <w:pPr>
+        <w:ind w:left="2880" w:hanging="360"/>
+      </w:pPr>
+      <w:rPr>
+        <w:rFonts w:ascii="Symbol" w:hAnsi="Symbol" w:hint="default"/>
+      </w:rPr>
+    </w:lvl>
+    <w:lvl w:ilvl="4" w:tplc="08090003" w:tentative="1">
+      <w:start w:val="1"/>
+      <w:numFmt w:val="bullet"/>
+      <w:lvlText w:val="o"/>
+      <w:lvlJc w:val="left"/>
+      <w:pPr>
+        <w:ind w:left="3600" w:hanging="360"/>
+      </w:pPr>
+      <w:rPr>
+        <w:rFonts w:ascii="Courier New" w:hAnsi="Courier New" w:cs="Courier New" w:hint="default"/>
+      </w:rPr>
+    </w:lvl>
+    <w:lvl w:ilvl="5" w:tplc="08090005" w:tentative="1">
+      <w:start w:val="1"/>
+      <w:numFmt w:val="bullet"/>
+      <w:lvlText w:val=""/>
+      <w:lvlJc w:val="left"/>
+      <w:pPr>
+        <w:ind w:left="4320" w:hanging="360"/>
+      </w:pPr>
+      <w:rPr>
+        <w:rFonts w:ascii="Wingdings" w:hAnsi="Wingdings" w:hint="default"/>
+      </w:rPr>
+    </w:lvl>
+    <w:lvl w:ilvl="6" w:tplc="08090001" w:tentative="1">
+      <w:start w:val="1"/>
+      <w:numFmt w:val="bullet"/>
+      <w:lvlText w:val=""/>
+      <w:lvlJc w:val="left"/>
+      <w:pPr>
+        <w:ind w:left="5040" w:hanging="360"/>
+      </w:pPr>
+      <w:rPr>
+        <w:rFonts w:ascii="Symbol" w:hAnsi="Symbol" w:hint="default"/>
+      </w:rPr>
+    </w:lvl>
+    <w:lvl w:ilvl="7" w:tplc="08090003" w:tentative="1">
+      <w:start w:val="1"/>
+      <w:numFmt w:val="bullet"/>
+      <w:lvlText w:val="o"/>
+      <w:lvlJc w:val="left"/>
+      <w:pPr>
+        <w:ind w:left="5760" w:hanging="360"/>
+      </w:pPr>
+      <w:rPr>
+        <w:rFonts w:ascii="Courier New" w:hAnsi="Courier New" w:cs="Courier New" w:hint="default"/>
+      </w:rPr>
+    </w:lvl>
+    <w:lvl w:ilvl="8" w:tplc="08090005" w:tentative="1">
+      <w:start w:val="1"/>
+      <w:numFmt w:val="bullet"/>
+      <w:lvlText w:val=""/>
+      <w:lvlJc w:val="left"/>
+      <w:pPr>
+        <w:ind w:left="6480" w:hanging="360"/>
+      </w:pPr>
+      <w:rPr>
+        <w:rFonts w:ascii="Wingdings" w:hAnsi="Wingdings" w:hint="default"/>
+      </w:rPr>
+    </w:lvl>
+  </w:abstractNum>
+  <w:abstractNum w:abstractNumId="5" w15:restartNumberingAfterBreak="0">
     <w:nsid w:val="65216EA5"/>
     <w:multiLevelType w:val="hybridMultilevel"/>
     <w:tmpl w:val="1B4C9338"/>
@@ -2647,7 +2938,7 @@
       </w:rPr>
     </w:lvl>
   </w:abstractNum>
-  <w:abstractNum w:abstractNumId="5" w15:restartNumberingAfterBreak="0">
+  <w:abstractNum w:abstractNumId="6" w15:restartNumberingAfterBreak="0">
     <w:nsid w:val="6C9B40EA"/>
     <w:multiLevelType w:val="hybridMultilevel"/>
     <w:tmpl w:val="0F50D488"/>
@@ -2760,7 +3051,7 @@
       </w:rPr>
     </w:lvl>
   </w:abstractNum>
-  <w:abstractNum w:abstractNumId="6" w15:restartNumberingAfterBreak="0">
+  <w:abstractNum w:abstractNumId="7" w15:restartNumberingAfterBreak="0">
     <w:nsid w:val="748C78D6"/>
     <w:multiLevelType w:val="hybridMultilevel"/>
     <w:tmpl w:val="15863834"/>
@@ -2877,7 +3168,7 @@
     <w:abstractNumId w:val="1"/>
   </w:num>
   <w:num w:numId="2">
-    <w:abstractNumId w:val="4"/>
+    <w:abstractNumId w:val="5"/>
   </w:num>
   <w:num w:numId="3">
     <w:abstractNumId w:val="2"/>
@@ -2886,13 +3177,16 @@
     <w:abstractNumId w:val="3"/>
   </w:num>
   <w:num w:numId="5">
-    <w:abstractNumId w:val="5"/>
+    <w:abstractNumId w:val="6"/>
   </w:num>
   <w:num w:numId="6">
     <w:abstractNumId w:val="0"/>
   </w:num>
   <w:num w:numId="7">
-    <w:abstractNumId w:val="6"/>
+    <w:abstractNumId w:val="7"/>
+  </w:num>
+  <w:num w:numId="8">
+    <w:abstractNumId w:val="4"/>
   </w:num>
 </w:numbering>
 </file>
@@ -3020,6 +3314,7 @@
     <w:lsdException w:name="HTML Sample" w:semiHidden="1" w:unhideWhenUsed="1"/>
     <w:lsdException w:name="HTML Typewriter" w:semiHidden="1" w:unhideWhenUsed="1"/>
     <w:lsdException w:name="HTML Variable" w:semiHidden="1" w:unhideWhenUsed="1"/>
+    <w:lsdException w:name="Normal Table" w:semiHidden="1" w:unhideWhenUsed="1"/>
     <w:lsdException w:name="annotation subject" w:semiHidden="1" w:unhideWhenUsed="1"/>
     <w:lsdException w:name="No List" w:semiHidden="1" w:unhideWhenUsed="1"/>
     <w:lsdException w:name="Outline List 1" w:semiHidden="1" w:unhideWhenUsed="1"/>
@@ -3063,8 +3358,10 @@
     <w:lsdException w:name="Table Elegant" w:semiHidden="1" w:unhideWhenUsed="1"/>
     <w:lsdException w:name="Table Professional" w:semiHidden="1" w:unhideWhenUsed="1"/>
     <w:lsdException w:name="Table Subtle 1" w:semiHidden="1" w:unhideWhenUsed="1"/>
+    <w:lsdException w:name="Table Subtle 2" w:semiHidden="1" w:unhideWhenUsed="1"/>
     <w:lsdException w:name="Table Web 1" w:semiHidden="1" w:unhideWhenUsed="1"/>
     <w:lsdException w:name="Table Web 2" w:semiHidden="1" w:unhideWhenUsed="1"/>
+    <w:lsdException w:name="Table Web 3" w:semiHidden="1" w:unhideWhenUsed="1"/>
     <w:lsdException w:name="Balloon Text" w:semiHidden="1" w:unhideWhenUsed="1"/>
     <w:lsdException w:name="Table Grid" w:uiPriority="39"/>
     <w:lsdException w:name="Table Theme" w:semiHidden="1" w:unhideWhenUsed="1"/>
@@ -3291,6 +3588,7 @@
   <w:style w:type="paragraph" w:default="1" w:styleId="Normal">
     <w:name w:val="Normal"/>
     <w:qFormat/>
+    <w:rsid w:val="001A2810"/>
   </w:style>
   <w:style w:type="paragraph" w:styleId="Heading1">
     <w:name w:val="heading 1"/>
@@ -3804,7 +4102,7 @@
 </file>
 
 <file path=customXml/itemProps1.xml><?xml version="1.0" encoding="utf-8"?>
-<ds:datastoreItem xmlns:ds="http://schemas.openxmlformats.org/officeDocument/2006/customXml" ds:itemID="{E308E059-5C28-4F14-BEEF-2030006C458F}">
+<ds:datastoreItem xmlns:ds="http://schemas.openxmlformats.org/officeDocument/2006/customXml" ds:itemID="{238181B1-C847-4753-930A-DAD6FFBD52FE}">
   <ds:schemaRefs>
     <ds:schemaRef ds:uri="http://schemas.openxmlformats.org/officeDocument/2006/bibliography"/>
   </ds:schemaRefs>

</xml_diff>